<commit_message>
adding reviews details ... images
</commit_message>
<xml_diff>
--- a/Capstone_Stage1.docx
+++ b/Capstone_Stage1.docx
@@ -1162,16 +1162,26 @@
         <w:rPr>
           <w:color w:val="1155CC"/>
         </w:rPr>
-        <w:t xml:space="preserve"> when tapped on the skins, it will show the available skins a </w:t>
-      </w:r>
-      <w:proofErr w:type="gramStart"/>
+        <w:t xml:space="preserve"> when tapped on the skins, it will show the available skins a</w:t>
+      </w:r>
       <w:r>
         <w:rPr>
           <w:color w:val="1155CC"/>
         </w:rPr>
-        <w:t>drops</w:t>
-      </w:r>
-      <w:proofErr w:type="gramEnd"/>
+        <w:t>s</w:t>
+      </w:r>
+      <w:r>
+        <w:rPr>
+          <w:color w:val="1155CC"/>
+        </w:rPr>
+        <w:t xml:space="preserve"> </w:t>
+      </w:r>
+      <w:r>
+        <w:rPr>
+          <w:color w:val="1155CC"/>
+        </w:rPr>
+        <w:t>a drop down</w:t>
+      </w:r>
       <w:r>
         <w:rPr>
           <w:color w:val="1155CC"/>
@@ -1568,7 +1578,16 @@
           <w:right w:val="nil"/>
           <w:between w:val="nil"/>
         </w:pBdr>
-      </w:pPr>
+        <w:rPr>
+          <w:color w:val="38761D"/>
+        </w:rPr>
+      </w:pPr>
+      <w:r>
+        <w:rPr>
+          <w:color w:val="38761D"/>
+        </w:rPr>
+        <w:t>This app will be developed completely in the Java language using the Android OS platform and will be using the following libraries as well:</w:t>
+      </w:r>
     </w:p>
     <w:p>
       <w:pPr>
@@ -1789,6 +1808,335 @@
       </w:pPr>
     </w:p>
     <w:p>
+      <w:pPr>
+        <w:pBdr>
+          <w:top w:val="nil"/>
+          <w:left w:val="nil"/>
+          <w:bottom w:val="nil"/>
+          <w:right w:val="nil"/>
+          <w:between w:val="nil"/>
+        </w:pBdr>
+        <w:rPr>
+          <w:color w:val="38761D"/>
+        </w:rPr>
+      </w:pPr>
+    </w:p>
+    <w:p>
+      <w:pPr>
+        <w:pStyle w:val="Heading3"/>
+        <w:pBdr>
+          <w:top w:val="nil"/>
+          <w:left w:val="nil"/>
+          <w:bottom w:val="nil"/>
+          <w:right w:val="nil"/>
+          <w:between w:val="nil"/>
+        </w:pBdr>
+      </w:pPr>
+      <w:r>
+        <w:t>Stable versions for the libraries will used, following are the stable version as of this proposal writing.</w:t>
+      </w:r>
+    </w:p>
+    <w:p>
+      <w:pPr>
+        <w:pBdr>
+          <w:top w:val="nil"/>
+          <w:left w:val="nil"/>
+          <w:bottom w:val="nil"/>
+          <w:right w:val="nil"/>
+          <w:between w:val="nil"/>
+        </w:pBdr>
+        <w:rPr>
+          <w:color w:val="38761D"/>
+        </w:rPr>
+      </w:pPr>
+      <w:bookmarkStart w:id="13" w:name="_GoBack"/>
+      <w:bookmarkEnd w:id="13"/>
+      <w:r>
+        <w:rPr>
+          <w:color w:val="38761D"/>
+        </w:rPr>
+        <w:t xml:space="preserve">Google Play Game Services : </w:t>
+      </w:r>
+      <w:r>
+        <w:rPr>
+          <w:rFonts w:ascii="Courier New" w:hAnsi="Courier New" w:cs="Courier New"/>
+          <w:color w:val="212121"/>
+          <w:sz w:val="21"/>
+          <w:szCs w:val="21"/>
+        </w:rPr>
+        <w:t>com.google.android.gms:play-services-games:16.0.0</w:t>
+      </w:r>
+    </w:p>
+    <w:p>
+      <w:pPr>
+        <w:pBdr>
+          <w:top w:val="nil"/>
+          <w:left w:val="nil"/>
+          <w:bottom w:val="nil"/>
+          <w:right w:val="nil"/>
+          <w:between w:val="nil"/>
+        </w:pBdr>
+        <w:rPr>
+          <w:rFonts w:ascii="Courier New" w:hAnsi="Courier New" w:cs="Courier New"/>
+          <w:color w:val="212121"/>
+          <w:sz w:val="21"/>
+          <w:szCs w:val="21"/>
+        </w:rPr>
+      </w:pPr>
+      <w:r>
+        <w:rPr>
+          <w:color w:val="38761D"/>
+        </w:rPr>
+        <w:t xml:space="preserve">Google Mobile </w:t>
+      </w:r>
+      <w:proofErr w:type="gramStart"/>
+      <w:r>
+        <w:rPr>
+          <w:color w:val="38761D"/>
+        </w:rPr>
+        <w:t>Ads :</w:t>
+      </w:r>
+      <w:proofErr w:type="gramEnd"/>
+      <w:r>
+        <w:rPr>
+          <w:rFonts w:ascii="Courier New" w:hAnsi="Courier New" w:cs="Courier New"/>
+          <w:color w:val="212121"/>
+          <w:sz w:val="21"/>
+          <w:szCs w:val="21"/>
+        </w:rPr>
+        <w:t xml:space="preserve"> </w:t>
+      </w:r>
+      <w:r>
+        <w:rPr>
+          <w:rFonts w:ascii="Courier New" w:hAnsi="Courier New" w:cs="Courier New"/>
+          <w:color w:val="212121"/>
+          <w:sz w:val="21"/>
+          <w:szCs w:val="21"/>
+        </w:rPr>
+        <w:t>com.google.android.gms:play-services-ads:16.0.0</w:t>
+      </w:r>
+    </w:p>
+    <w:p>
+      <w:pPr>
+        <w:pBdr>
+          <w:top w:val="nil"/>
+          <w:left w:val="nil"/>
+          <w:bottom w:val="nil"/>
+          <w:right w:val="nil"/>
+          <w:between w:val="nil"/>
+        </w:pBdr>
+        <w:rPr>
+          <w:color w:val="38761D"/>
+        </w:rPr>
+      </w:pPr>
+      <w:r>
+        <w:rPr>
+          <w:color w:val="38761D"/>
+        </w:rPr>
+        <w:t xml:space="preserve">Google Analytics: </w:t>
+      </w:r>
+      <w:proofErr w:type="gramStart"/>
+      <w:r>
+        <w:rPr>
+          <w:rFonts w:ascii="Courier New" w:hAnsi="Courier New" w:cs="Courier New"/>
+          <w:color w:val="212121"/>
+          <w:sz w:val="21"/>
+          <w:szCs w:val="21"/>
+        </w:rPr>
+        <w:t>com.google.android.gms:play</w:t>
+      </w:r>
+      <w:proofErr w:type="gramEnd"/>
+      <w:r>
+        <w:rPr>
+          <w:rFonts w:ascii="Courier New" w:hAnsi="Courier New" w:cs="Courier New"/>
+          <w:color w:val="212121"/>
+          <w:sz w:val="21"/>
+          <w:szCs w:val="21"/>
+        </w:rPr>
+        <w:t>-services-analytics:16.0.4</w:t>
+      </w:r>
+    </w:p>
+    <w:p>
+      <w:pPr>
+        <w:pStyle w:val="HTMLPreformatted"/>
+        <w:shd w:val="clear" w:color="auto" w:fill="FFFFFF"/>
+        <w:rPr>
+          <w:rFonts w:eastAsia="Arial"/>
+          <w:color w:val="212121"/>
+          <w:sz w:val="21"/>
+          <w:szCs w:val="21"/>
+          <w:lang w:val="en"/>
+        </w:rPr>
+      </w:pPr>
+      <w:r>
+        <w:rPr>
+          <w:color w:val="38761D"/>
+        </w:rPr>
+        <w:t xml:space="preserve">Material </w:t>
+      </w:r>
+      <w:proofErr w:type="gramStart"/>
+      <w:r>
+        <w:rPr>
+          <w:color w:val="38761D"/>
+        </w:rPr>
+        <w:t xml:space="preserve">Design </w:t>
+      </w:r>
+      <w:r>
+        <w:rPr>
+          <w:color w:val="38761D"/>
+        </w:rPr>
+        <w:t>:</w:t>
+      </w:r>
+      <w:proofErr w:type="gramEnd"/>
+      <w:r>
+        <w:rPr>
+          <w:rFonts w:ascii="Consolas" w:hAnsi="Consolas"/>
+          <w:b/>
+          <w:bCs/>
+          <w:color w:val="008000"/>
+        </w:rPr>
+        <w:t xml:space="preserve"> </w:t>
+      </w:r>
+      <w:r>
+        <w:rPr>
+          <w:rFonts w:eastAsia="Arial"/>
+          <w:color w:val="212121"/>
+          <w:sz w:val="21"/>
+          <w:szCs w:val="21"/>
+          <w:lang w:val="en"/>
+        </w:rPr>
+        <w:t>com.android.support:recommendation:28.0.0</w:t>
+      </w:r>
+    </w:p>
+    <w:p>
+      <w:pPr>
+        <w:pStyle w:val="HTMLPreformatted"/>
+        <w:shd w:val="clear" w:color="auto" w:fill="FFFFFF"/>
+        <w:rPr>
+          <w:rFonts w:ascii="Consolas" w:hAnsi="Consolas"/>
+          <w:color w:val="000000"/>
+        </w:rPr>
+      </w:pPr>
+      <w:r>
+        <w:rPr>
+          <w:color w:val="38761D"/>
+        </w:rPr>
+        <w:t>Glide</w:t>
+      </w:r>
+      <w:r>
+        <w:rPr>
+          <w:color w:val="38761D"/>
+        </w:rPr>
+        <w:t xml:space="preserve">: </w:t>
+      </w:r>
+      <w:proofErr w:type="gramStart"/>
+      <w:r>
+        <w:rPr>
+          <w:rFonts w:eastAsia="Arial"/>
+          <w:color w:val="212121"/>
+          <w:sz w:val="21"/>
+          <w:szCs w:val="21"/>
+          <w:lang w:val="en"/>
+        </w:rPr>
+        <w:t>com.github</w:t>
+      </w:r>
+      <w:proofErr w:type="gramEnd"/>
+      <w:r>
+        <w:rPr>
+          <w:rFonts w:eastAsia="Arial"/>
+          <w:color w:val="212121"/>
+          <w:sz w:val="21"/>
+          <w:szCs w:val="21"/>
+          <w:lang w:val="en"/>
+        </w:rPr>
+        <w:t>.bumptech.glide:glide:4.7.1</w:t>
+      </w:r>
+    </w:p>
+    <w:p>
+      <w:pPr>
+        <w:pStyle w:val="HTMLPreformatted"/>
+        <w:shd w:val="clear" w:color="auto" w:fill="FFFFFF"/>
+        <w:rPr>
+          <w:color w:val="38761D"/>
+        </w:rPr>
+      </w:pPr>
+      <w:proofErr w:type="gramStart"/>
+      <w:r>
+        <w:rPr>
+          <w:rFonts w:ascii="Arial" w:eastAsia="Arial" w:hAnsi="Arial" w:cs="Arial"/>
+          <w:color w:val="38761D"/>
+          <w:sz w:val="22"/>
+          <w:szCs w:val="22"/>
+          <w:lang w:val="en"/>
+        </w:rPr>
+        <w:t>Gradle</w:t>
+      </w:r>
+      <w:r>
+        <w:rPr>
+          <w:rFonts w:ascii="Arial" w:eastAsia="Arial" w:hAnsi="Arial" w:cs="Arial"/>
+          <w:color w:val="38761D"/>
+          <w:sz w:val="22"/>
+          <w:szCs w:val="22"/>
+          <w:lang w:val="en"/>
+        </w:rPr>
+        <w:t xml:space="preserve"> :</w:t>
+      </w:r>
+      <w:proofErr w:type="gramEnd"/>
+      <w:r>
+        <w:rPr>
+          <w:color w:val="38761D"/>
+        </w:rPr>
+        <w:t xml:space="preserve">  </w:t>
+      </w:r>
+      <w:r>
+        <w:rPr>
+          <w:rFonts w:eastAsia="Arial"/>
+          <w:color w:val="212121"/>
+          <w:sz w:val="21"/>
+          <w:szCs w:val="21"/>
+          <w:lang w:val="en"/>
+        </w:rPr>
+        <w:t>com.android.tools.build:gradle:3.0.1</w:t>
+      </w:r>
+    </w:p>
+    <w:p>
+      <w:pPr>
+        <w:pBdr>
+          <w:top w:val="nil"/>
+          <w:left w:val="nil"/>
+          <w:bottom w:val="nil"/>
+          <w:right w:val="nil"/>
+          <w:between w:val="nil"/>
+        </w:pBdr>
+        <w:rPr>
+          <w:color w:val="38761D"/>
+        </w:rPr>
+      </w:pPr>
+      <w:proofErr w:type="spellStart"/>
+      <w:r>
+        <w:rPr>
+          <w:color w:val="38761D"/>
+        </w:rPr>
+        <w:t>AndroidStudio</w:t>
+      </w:r>
+      <w:proofErr w:type="spellEnd"/>
+      <w:r>
+        <w:rPr>
+          <w:color w:val="38761D"/>
+        </w:rPr>
+        <w:t xml:space="preserve"> :</w:t>
+      </w:r>
+      <w:r>
+        <w:rPr>
+          <w:rFonts w:ascii="Courier New" w:hAnsi="Courier New" w:cs="Courier New"/>
+          <w:color w:val="212121"/>
+          <w:sz w:val="21"/>
+          <w:szCs w:val="21"/>
+        </w:rPr>
+        <w:t>3.1.3</w:t>
+      </w:r>
+    </w:p>
+    <w:p>
       <w:r>
         <w:br w:type="page"/>
       </w:r>
@@ -1804,12 +2152,12 @@
           <w:between w:val="nil"/>
         </w:pBdr>
       </w:pPr>
-      <w:bookmarkStart w:id="13" w:name="_Toc527400958"/>
+      <w:bookmarkStart w:id="14" w:name="_Toc527400958"/>
       <w:r>
         <w:lastRenderedPageBreak/>
         <w:t>Next Steps: Required Tasks</w:t>
       </w:r>
-      <w:bookmarkEnd w:id="13"/>
+      <w:bookmarkEnd w:id="14"/>
     </w:p>
     <w:p>
       <w:pPr>
@@ -1822,11 +2170,11 @@
           <w:between w:val="nil"/>
         </w:pBdr>
       </w:pPr>
-      <w:bookmarkStart w:id="14" w:name="_Toc527400959"/>
+      <w:bookmarkStart w:id="15" w:name="_Toc527400959"/>
       <w:r>
         <w:t>Task 1: Project Setup</w:t>
       </w:r>
-      <w:bookmarkEnd w:id="14"/>
+      <w:bookmarkEnd w:id="15"/>
     </w:p>
     <w:p>
       <w:pPr>
@@ -1969,13 +2317,7 @@
         <w:rPr>
           <w:color w:val="38761D"/>
         </w:rPr>
-        <w:t xml:space="preserve">Collect the images </w:t>
-      </w:r>
-      <w:r>
-        <w:rPr>
-          <w:color w:val="38761D"/>
-        </w:rPr>
-        <w:t>(</w:t>
+        <w:t>Collect the images (</w:t>
       </w:r>
       <w:r>
         <w:rPr>
@@ -2065,14 +2407,14 @@
           <w:between w:val="nil"/>
         </w:pBdr>
       </w:pPr>
-      <w:bookmarkStart w:id="15" w:name="_Toc527400960"/>
+      <w:bookmarkStart w:id="16" w:name="_Toc527400960"/>
       <w:r>
         <w:t xml:space="preserve">Task 2: Implement </w:t>
       </w:r>
       <w:r>
         <w:t>Screen 1</w:t>
       </w:r>
-      <w:bookmarkEnd w:id="15"/>
+      <w:bookmarkEnd w:id="16"/>
     </w:p>
     <w:p>
       <w:pPr>
@@ -2394,20 +2736,11 @@
           <w:between w:val="nil"/>
         </w:pBdr>
       </w:pPr>
-      <w:bookmarkStart w:id="16" w:name="_Toc527400961"/>
-      <w:r>
-        <w:t xml:space="preserve">Task </w:t>
-      </w:r>
-      <w:r>
-        <w:t>3</w:t>
-      </w:r>
-      <w:r>
-        <w:t xml:space="preserve">: Implement Screen </w:t>
-      </w:r>
-      <w:r>
-        <w:t>2</w:t>
-      </w:r>
-      <w:bookmarkEnd w:id="16"/>
+      <w:bookmarkStart w:id="17" w:name="_Toc527400961"/>
+      <w:r>
+        <w:t>Task 3: Implement Screen 2</w:t>
+      </w:r>
+      <w:bookmarkEnd w:id="17"/>
     </w:p>
     <w:p>
       <w:pPr>
@@ -2727,7 +3060,7 @@
           <w:color w:val="274E13"/>
         </w:rPr>
       </w:pPr>
-      <w:bookmarkStart w:id="17" w:name="_Toc527400962"/>
+      <w:bookmarkStart w:id="18" w:name="_Toc527400962"/>
       <w:r>
         <w:lastRenderedPageBreak/>
         <w:t xml:space="preserve">Task </w:t>
@@ -2739,12 +3072,9 @@
         <w:t xml:space="preserve">: </w:t>
       </w:r>
       <w:r>
-        <w:t xml:space="preserve">Implement Screen </w:t>
-      </w:r>
-      <w:r>
-        <w:t>3</w:t>
-      </w:r>
-      <w:bookmarkEnd w:id="17"/>
+        <w:t>Implement Screen 3</w:t>
+      </w:r>
+      <w:bookmarkEnd w:id="18"/>
     </w:p>
     <w:p>
       <w:pPr>
@@ -2790,13 +3120,7 @@
         <w:rPr>
           <w:color w:val="38761D"/>
         </w:rPr>
-        <w:t>Create the Layout for the Screen-</w:t>
-      </w:r>
-      <w:r>
-        <w:rPr>
-          <w:color w:val="38761D"/>
-        </w:rPr>
-        <w:t>3</w:t>
+        <w:t>Create the Layout for the Screen-3</w:t>
       </w:r>
     </w:p>
     <w:p>
@@ -2867,13 +3191,7 @@
         <w:rPr>
           <w:color w:val="38761D"/>
         </w:rPr>
-        <w:t xml:space="preserve">To </w:t>
-      </w:r>
-      <w:r>
-        <w:rPr>
-          <w:color w:val="38761D"/>
-        </w:rPr>
-        <w:t>display the coin buying options with link for ads</w:t>
+        <w:t>To display the coin buying options with link for ads</w:t>
       </w:r>
     </w:p>
     <w:p>
@@ -2899,13 +3217,7 @@
         <w:rPr>
           <w:color w:val="38761D"/>
         </w:rPr>
-        <w:t xml:space="preserve">To </w:t>
-      </w:r>
-      <w:r>
-        <w:rPr>
-          <w:color w:val="38761D"/>
-        </w:rPr>
-        <w:t>play the ads when tapped on the play</w:t>
+        <w:t>To play the ads when tapped on the play</w:t>
       </w:r>
     </w:p>
     <w:p>
@@ -3153,7 +3465,7 @@
           <w:color w:val="38761D"/>
         </w:rPr>
       </w:pPr>
-      <w:bookmarkStart w:id="18" w:name="_Toc527400963"/>
+      <w:bookmarkStart w:id="19" w:name="_Toc527400963"/>
       <w:r>
         <w:t xml:space="preserve">Task 4: </w:t>
       </w:r>
@@ -3163,34 +3475,26 @@
         </w:rPr>
         <w:t>Test Cases</w:t>
       </w:r>
-      <w:bookmarkEnd w:id="18"/>
-    </w:p>
-    <w:p>
-      <w:pPr>
-        <w:pBdr>
-          <w:top w:val="nil"/>
-          <w:left w:val="nil"/>
-          <w:bottom w:val="nil"/>
-          <w:right w:val="nil"/>
-          <w:between w:val="nil"/>
-        </w:pBdr>
-        <w:rPr>
-          <w:color w:val="38761D"/>
-        </w:rPr>
-      </w:pPr>
-      <w:r>
-        <w:rPr>
-          <w:color w:val="38761D"/>
-        </w:rPr>
-        <w:t xml:space="preserve">Develop </w:t>
-      </w:r>
-      <w:bookmarkStart w:id="19" w:name="_GoBack"/>
       <w:bookmarkEnd w:id="19"/>
-      <w:r>
-        <w:rPr>
-          <w:color w:val="38761D"/>
-        </w:rPr>
-        <w:t>test</w:t>
+    </w:p>
+    <w:p>
+      <w:pPr>
+        <w:pBdr>
+          <w:top w:val="nil"/>
+          <w:left w:val="nil"/>
+          <w:bottom w:val="nil"/>
+          <w:right w:val="nil"/>
+          <w:between w:val="nil"/>
+        </w:pBdr>
+        <w:rPr>
+          <w:color w:val="38761D"/>
+        </w:rPr>
+      </w:pPr>
+      <w:r>
+        <w:rPr>
+          <w:color w:val="38761D"/>
+        </w:rPr>
+        <w:t>Develop test</w:t>
       </w:r>
       <w:r>
         <w:rPr>
@@ -5044,6 +5348,54 @@
       <w:szCs w:val="18"/>
     </w:rPr>
   </w:style>
+  <w:style w:type="paragraph" w:styleId="HTMLPreformatted">
+    <w:name w:val="HTML Preformatted"/>
+    <w:basedOn w:val="Normal"/>
+    <w:link w:val="HTMLPreformattedChar"/>
+    <w:uiPriority w:val="99"/>
+    <w:unhideWhenUsed/>
+    <w:rsid w:val="00AE3D78"/>
+    <w:pPr>
+      <w:tabs>
+        <w:tab w:val="left" w:pos="916"/>
+        <w:tab w:val="left" w:pos="1832"/>
+        <w:tab w:val="left" w:pos="2748"/>
+        <w:tab w:val="left" w:pos="3664"/>
+        <w:tab w:val="left" w:pos="4580"/>
+        <w:tab w:val="left" w:pos="5496"/>
+        <w:tab w:val="left" w:pos="6412"/>
+        <w:tab w:val="left" w:pos="7328"/>
+        <w:tab w:val="left" w:pos="8244"/>
+        <w:tab w:val="left" w:pos="9160"/>
+        <w:tab w:val="left" w:pos="10076"/>
+        <w:tab w:val="left" w:pos="10992"/>
+        <w:tab w:val="left" w:pos="11908"/>
+        <w:tab w:val="left" w:pos="12824"/>
+        <w:tab w:val="left" w:pos="13740"/>
+        <w:tab w:val="left" w:pos="14656"/>
+      </w:tabs>
+      <w:spacing w:line="240" w:lineRule="auto"/>
+    </w:pPr>
+    <w:rPr>
+      <w:rFonts w:ascii="Courier New" w:eastAsia="Times New Roman" w:hAnsi="Courier New" w:cs="Courier New"/>
+      <w:sz w:val="20"/>
+      <w:szCs w:val="20"/>
+      <w:lang w:val="en-US"/>
+    </w:rPr>
+  </w:style>
+  <w:style w:type="character" w:customStyle="1" w:styleId="HTMLPreformattedChar">
+    <w:name w:val="HTML Preformatted Char"/>
+    <w:basedOn w:val="DefaultParagraphFont"/>
+    <w:link w:val="HTMLPreformatted"/>
+    <w:uiPriority w:val="99"/>
+    <w:rsid w:val="00AE3D78"/>
+    <w:rPr>
+      <w:rFonts w:ascii="Courier New" w:eastAsia="Times New Roman" w:hAnsi="Courier New" w:cs="Courier New"/>
+      <w:sz w:val="20"/>
+      <w:szCs w:val="20"/>
+      <w:lang w:val="en-US"/>
+    </w:rPr>
+  </w:style>
 </w:styles>
 </file>
 
@@ -5372,7 +5724,7 @@
 </file>
 
 <file path=customXml/itemProps1.xml><?xml version="1.0" encoding="utf-8"?>
-<ds:datastoreItem xmlns:ds="http://schemas.openxmlformats.org/officeDocument/2006/customXml" ds:itemID="{75E15D6A-B0B1-488C-AB24-66A720D8CAB1}">
+<ds:datastoreItem xmlns:ds="http://schemas.openxmlformats.org/officeDocument/2006/customXml" ds:itemID="{FCDBBF68-732A-46CB-94B6-599E1A8D32B0}">
   <ds:schemaRefs>
     <ds:schemaRef ds:uri="http://schemas.openxmlformats.org/officeDocument/2006/bibliography"/>
   </ds:schemaRefs>

</xml_diff>

<commit_message>
fulfilling - review comments
</commit_message>
<xml_diff>
--- a/Capstone_Stage1.docx
+++ b/Capstone_Stage1.docx
@@ -859,10 +859,10 @@
           <w:noProof/>
         </w:rPr>
         <w:drawing>
-          <wp:inline distT="0" distB="0" distL="0" distR="0" wp14:anchorId="5FA6FD3D" wp14:editId="7595DA90">
-            <wp:extent cx="2407920" cy="3325960"/>
-            <wp:effectExtent l="0" t="0" r="0" b="8255"/>
-            <wp:docPr id="3" name="Picture 3"/>
+          <wp:inline distT="0" distB="0" distL="0" distR="0" wp14:anchorId="1BE6873C" wp14:editId="4DF0A359">
+            <wp:extent cx="1597814" cy="2964180"/>
+            <wp:effectExtent l="0" t="0" r="2540" b="7620"/>
+            <wp:docPr id="1" name="Picture 1"/>
             <wp:cNvGraphicFramePr>
               <a:graphicFrameLocks xmlns:a="http://schemas.openxmlformats.org/drawingml/2006/main" noChangeAspect="1"/>
             </wp:cNvGraphicFramePr>
@@ -870,7 +870,7 @@
               <a:graphicData uri="http://schemas.openxmlformats.org/drawingml/2006/picture">
                 <pic:pic xmlns:pic="http://schemas.openxmlformats.org/drawingml/2006/picture">
                   <pic:nvPicPr>
-                    <pic:cNvPr id="0" name="Picture 3"/>
+                    <pic:cNvPr id="0" name="Picture 1"/>
                     <pic:cNvPicPr>
                       <a:picLocks noChangeAspect="1" noChangeArrowheads="1"/>
                     </pic:cNvPicPr>
@@ -891,7 +891,7 @@
                   <pic:spPr bwMode="auto">
                     <a:xfrm>
                       <a:off x="0" y="0"/>
-                      <a:ext cx="2412873" cy="3332801"/>
+                      <a:ext cx="1628602" cy="3021296"/>
                     </a:xfrm>
                     <a:prstGeom prst="rect">
                       <a:avLst/>
@@ -1052,6 +1052,7 @@
       </w:pPr>
       <w:bookmarkStart w:id="6" w:name="_Toc527400951"/>
       <w:r>
+        <w:lastRenderedPageBreak/>
         <w:t>Screen 2</w:t>
       </w:r>
       <w:r>
@@ -1075,10 +1076,10 @@
           <w:noProof/>
         </w:rPr>
         <w:drawing>
-          <wp:inline distT="0" distB="0" distL="0" distR="0" wp14:anchorId="7C88EF76" wp14:editId="2E7163FF">
-            <wp:extent cx="1513308" cy="2339340"/>
-            <wp:effectExtent l="0" t="0" r="0" b="3810"/>
-            <wp:docPr id="4" name="Picture 4"/>
+          <wp:inline distT="0" distB="0" distL="0" distR="0" wp14:anchorId="17DE4453" wp14:editId="3789D0A6">
+            <wp:extent cx="1478280" cy="2831374"/>
+            <wp:effectExtent l="0" t="0" r="7620" b="7620"/>
+            <wp:docPr id="2" name="Picture 2"/>
             <wp:cNvGraphicFramePr>
               <a:graphicFrameLocks xmlns:a="http://schemas.openxmlformats.org/drawingml/2006/main" noChangeAspect="1"/>
             </wp:cNvGraphicFramePr>
@@ -1086,7 +1087,7 @@
               <a:graphicData uri="http://schemas.openxmlformats.org/drawingml/2006/picture">
                 <pic:pic xmlns:pic="http://schemas.openxmlformats.org/drawingml/2006/picture">
                   <pic:nvPicPr>
-                    <pic:cNvPr id="0" name="Picture 4"/>
+                    <pic:cNvPr id="0" name="Picture 2"/>
                     <pic:cNvPicPr>
                       <a:picLocks noChangeAspect="1" noChangeArrowheads="1"/>
                     </pic:cNvPicPr>
@@ -1107,7 +1108,7 @@
                   <pic:spPr bwMode="auto">
                     <a:xfrm>
                       <a:off x="0" y="0"/>
-                      <a:ext cx="1519209" cy="2348463"/>
+                      <a:ext cx="1542711" cy="2954781"/>
                     </a:xfrm>
                     <a:prstGeom prst="rect">
                       <a:avLst/>
@@ -1258,10 +1259,10 @@
           <w:color w:val="1155CC"/>
         </w:rPr>
         <w:drawing>
-          <wp:inline distT="0" distB="0" distL="0" distR="0" wp14:anchorId="7DD6B37F" wp14:editId="43821FA7">
-            <wp:extent cx="1516380" cy="2216090"/>
-            <wp:effectExtent l="0" t="0" r="7620" b="0"/>
-            <wp:docPr id="5" name="Picture 5"/>
+          <wp:inline distT="0" distB="0" distL="0" distR="0" wp14:anchorId="169EE423" wp14:editId="5ABA2E48">
+            <wp:extent cx="1524000" cy="2896950"/>
+            <wp:effectExtent l="0" t="0" r="0" b="0"/>
+            <wp:docPr id="6" name="Picture 6"/>
             <wp:cNvGraphicFramePr>
               <a:graphicFrameLocks xmlns:a="http://schemas.openxmlformats.org/drawingml/2006/main" noChangeAspect="1"/>
             </wp:cNvGraphicFramePr>
@@ -1269,7 +1270,7 @@
               <a:graphicData uri="http://schemas.openxmlformats.org/drawingml/2006/picture">
                 <pic:pic xmlns:pic="http://schemas.openxmlformats.org/drawingml/2006/picture">
                   <pic:nvPicPr>
-                    <pic:cNvPr id="0" name="Picture 5"/>
+                    <pic:cNvPr id="0" name="Picture 3"/>
                     <pic:cNvPicPr>
                       <a:picLocks noChangeAspect="1" noChangeArrowheads="1"/>
                     </pic:cNvPicPr>
@@ -1290,7 +1291,7 @@
                   <pic:spPr bwMode="auto">
                     <a:xfrm>
                       <a:off x="0" y="0"/>
-                      <a:ext cx="1523349" cy="2226275"/>
+                      <a:ext cx="1554268" cy="2954486"/>
                     </a:xfrm>
                     <a:prstGeom prst="rect">
                       <a:avLst/>
@@ -1481,17 +1482,6 @@
     </w:p>
     <w:p>
       <w:pPr>
-        <w:pBdr>
-          <w:top w:val="nil"/>
-          <w:left w:val="nil"/>
-          <w:bottom w:val="nil"/>
-          <w:right w:val="nil"/>
-          <w:between w:val="nil"/>
-        </w:pBdr>
-      </w:pPr>
-    </w:p>
-    <w:p>
-      <w:pPr>
         <w:pStyle w:val="Heading3"/>
         <w:pBdr>
           <w:top w:val="nil"/>
@@ -1540,20 +1530,6 @@
     </w:p>
     <w:p>
       <w:pPr>
-        <w:pBdr>
-          <w:top w:val="nil"/>
-          <w:left w:val="nil"/>
-          <w:bottom w:val="nil"/>
-          <w:right w:val="nil"/>
-          <w:between w:val="nil"/>
-        </w:pBdr>
-        <w:rPr>
-          <w:color w:val="1155CC"/>
-        </w:rPr>
-      </w:pPr>
-    </w:p>
-    <w:p>
-      <w:pPr>
         <w:pStyle w:val="Heading3"/>
         <w:pBdr>
           <w:top w:val="nil"/>
@@ -1682,6 +1658,28 @@
           <w:color w:val="38761D"/>
         </w:rPr>
       </w:pPr>
+      <w:r>
+        <w:rPr>
+          <w:color w:val="38761D"/>
+        </w:rPr>
+        <w:t>Use the Google Analytics to understand the behavior with and usage of the app.</w:t>
+      </w:r>
+      <w:bookmarkStart w:id="12" w:name="_GoBack"/>
+      <w:bookmarkEnd w:id="12"/>
+    </w:p>
+    <w:p>
+      <w:pPr>
+        <w:pBdr>
+          <w:top w:val="nil"/>
+          <w:left w:val="nil"/>
+          <w:bottom w:val="nil"/>
+          <w:right w:val="nil"/>
+          <w:between w:val="nil"/>
+        </w:pBdr>
+        <w:rPr>
+          <w:color w:val="38761D"/>
+        </w:rPr>
+      </w:pPr>
     </w:p>
     <w:p>
       <w:pPr>
@@ -1694,11 +1692,11 @@
           <w:between w:val="nil"/>
         </w:pBdr>
       </w:pPr>
-      <w:bookmarkStart w:id="12" w:name="_Toc527400957"/>
+      <w:bookmarkStart w:id="13" w:name="_Toc527400957"/>
       <w:r>
         <w:t>Describe how you will implement Google Play Services or other external services.</w:t>
       </w:r>
-      <w:bookmarkEnd w:id="12"/>
+      <w:bookmarkEnd w:id="13"/>
     </w:p>
     <w:p>
       <w:pPr>
@@ -1809,20 +1807,6 @@
     </w:p>
     <w:p>
       <w:pPr>
-        <w:pBdr>
-          <w:top w:val="nil"/>
-          <w:left w:val="nil"/>
-          <w:bottom w:val="nil"/>
-          <w:right w:val="nil"/>
-          <w:between w:val="nil"/>
-        </w:pBdr>
-        <w:rPr>
-          <w:color w:val="38761D"/>
-        </w:rPr>
-      </w:pPr>
-    </w:p>
-    <w:p>
-      <w:pPr>
         <w:pStyle w:val="Heading3"/>
         <w:pBdr>
           <w:top w:val="nil"/>
@@ -1849,8 +1833,6 @@
           <w:color w:val="38761D"/>
         </w:rPr>
       </w:pPr>
-      <w:bookmarkStart w:id="13" w:name="_GoBack"/>
-      <w:bookmarkEnd w:id="13"/>
       <w:r>
         <w:rPr>
           <w:color w:val="38761D"/>
@@ -5724,7 +5706,7 @@
 </file>
 
 <file path=customXml/itemProps1.xml><?xml version="1.0" encoding="utf-8"?>
-<ds:datastoreItem xmlns:ds="http://schemas.openxmlformats.org/officeDocument/2006/customXml" ds:itemID="{FCDBBF68-732A-46CB-94B6-599E1A8D32B0}">
+<ds:datastoreItem xmlns:ds="http://schemas.openxmlformats.org/officeDocument/2006/customXml" ds:itemID="{5678C089-1482-4185-8A1B-4608E26B0FF2}">
   <ds:schemaRefs>
     <ds:schemaRef ds:uri="http://schemas.openxmlformats.org/officeDocument/2006/bibliography"/>
   </ds:schemaRefs>

</xml_diff>